<commit_message>
ajout des routes pour les pages d'authentification
</commit_message>
<xml_diff>
--- a/gestion_donation/Pages et fonctionalites site gestions de donations.docx
+++ b/gestion_donation/Pages et fonctionalites site gestions de donations.docx
@@ -4,15 +4,7 @@
   <w:body>
     <w:p>
       <w:r>
-        <w:t xml:space="preserve">Pages et </w:t>
-      </w:r>
-      <w:proofErr w:type="spellStart"/>
-      <w:r>
-        <w:t>fonctionalites</w:t>
-      </w:r>
-      <w:proofErr w:type="spellEnd"/>
-      <w:r>
-        <w:t xml:space="preserve"> site gestions de donations</w:t>
+        <w:t>Pages et fonctionalites site gestions de donations</w:t>
       </w:r>
     </w:p>
     <w:p>
@@ -40,13 +32,8 @@
     <w:p/>
     <w:p>
       <w:r>
-        <w:t xml:space="preserve">Page </w:t>
-      </w:r>
-      <w:proofErr w:type="spellStart"/>
-      <w:r>
-        <w:t>aceuill</w:t>
-      </w:r>
-      <w:proofErr w:type="spellEnd"/>
+        <w:t>Page aceuill</w:t>
+      </w:r>
     </w:p>
     <w:p>
       <w:r>
@@ -70,72 +57,37 @@
     </w:p>
     <w:p>
       <w:r>
-        <w:t xml:space="preserve">Page </w:t>
-      </w:r>
-      <w:proofErr w:type="spellStart"/>
-      <w:r>
-        <w:t>aceuill</w:t>
-      </w:r>
-      <w:proofErr w:type="spellEnd"/>
-    </w:p>
-    <w:p>
-      <w:r>
-        <w:t xml:space="preserve">Page </w:t>
-      </w:r>
-      <w:r>
-        <w:t xml:space="preserve">Inscription </w:t>
-      </w:r>
-    </w:p>
-    <w:p>
-      <w:r>
-        <w:t xml:space="preserve">Page </w:t>
-      </w:r>
-      <w:r>
-        <w:t>connexion</w:t>
-      </w:r>
-    </w:p>
-    <w:p>
-      <w:r>
-        <w:t xml:space="preserve">Page information </w:t>
-      </w:r>
-      <w:proofErr w:type="spellStart"/>
-      <w:r>
-        <w:t>personelle</w:t>
-      </w:r>
-      <w:proofErr w:type="spellEnd"/>
-    </w:p>
-    <w:p>
-      <w:r>
-        <w:t>Page</w:t>
-      </w:r>
-      <w:r>
-        <w:t xml:space="preserve"> consulter association</w:t>
-      </w:r>
-    </w:p>
-    <w:p>
-      <w:r>
-        <w:t>Page</w:t>
-      </w:r>
-      <w:r>
-        <w:t xml:space="preserve"> historique donation</w:t>
-      </w:r>
-    </w:p>
-    <w:p>
-      <w:r>
-        <w:t>Page</w:t>
-      </w:r>
-      <w:r>
-        <w:t xml:space="preserve"> pour faire </w:t>
-      </w:r>
-      <w:proofErr w:type="spellStart"/>
-      <w:proofErr w:type="gramStart"/>
-      <w:r>
-        <w:t>donation,details</w:t>
-      </w:r>
-      <w:proofErr w:type="spellEnd"/>
-      <w:proofErr w:type="gramEnd"/>
-      <w:r>
-        <w:t xml:space="preserve"> association ensemble</w:t>
+        <w:t>Page aceuill</w:t>
+      </w:r>
+    </w:p>
+    <w:p>
+      <w:r>
+        <w:t xml:space="preserve">Page Inscription </w:t>
+      </w:r>
+    </w:p>
+    <w:p>
+      <w:r>
+        <w:t>Page connexion</w:t>
+      </w:r>
+    </w:p>
+    <w:p>
+      <w:r>
+        <w:t>Page information personelle</w:t>
+      </w:r>
+    </w:p>
+    <w:p>
+      <w:r>
+        <w:t>Page consulter association</w:t>
+      </w:r>
+    </w:p>
+    <w:p>
+      <w:r>
+        <w:t>Page historique donation</w:t>
+      </w:r>
+    </w:p>
+    <w:p>
+      <w:r>
+        <w:t>Page pour faire donation,details association ensemble</w:t>
       </w:r>
     </w:p>
     <w:p>
@@ -155,21 +107,13 @@
     </w:p>
     <w:p>
       <w:r>
-        <w:t>Page</w:t>
-      </w:r>
-      <w:r>
-        <w:t xml:space="preserve"> connexion</w:t>
-      </w:r>
-    </w:p>
-    <w:p>
-      <w:r>
-        <w:t xml:space="preserve">Page </w:t>
-      </w:r>
-      <w:proofErr w:type="spellStart"/>
-      <w:r>
-        <w:t>dashbaord</w:t>
-      </w:r>
-      <w:proofErr w:type="spellEnd"/>
+        <w:t>Page connexion</w:t>
+      </w:r>
+    </w:p>
+    <w:p>
+      <w:r>
+        <w:t>Page dashbaord</w:t>
+      </w:r>
     </w:p>
     <w:p>
       <w:r>
@@ -183,83 +127,108 @@
     </w:p>
     <w:p>
       <w:r>
-        <w:t>Page pour liste donateur (</w:t>
-      </w:r>
-      <w:proofErr w:type="spellStart"/>
-      <w:r>
-        <w:t>possibilite</w:t>
-      </w:r>
-      <w:proofErr w:type="spellEnd"/>
-      <w:r>
-        <w:t xml:space="preserve"> de supprimer donateur)</w:t>
-      </w:r>
-    </w:p>
-    <w:p>
-      <w:r>
-        <w:t xml:space="preserve">Page pour </w:t>
-      </w:r>
-      <w:proofErr w:type="spellStart"/>
-      <w:r>
-        <w:t>gerer</w:t>
-      </w:r>
-      <w:proofErr w:type="spellEnd"/>
-      <w:r>
-        <w:t xml:space="preserve"> </w:t>
-      </w:r>
-      <w:proofErr w:type="gramStart"/>
-      <w:r>
-        <w:t>transaction(</w:t>
-      </w:r>
-      <w:proofErr w:type="spellStart"/>
-      <w:proofErr w:type="gramEnd"/>
-      <w:r>
-        <w:t>a</w:t>
-      </w:r>
-      <w:proofErr w:type="spellEnd"/>
-      <w:r>
-        <w:t xml:space="preserve"> revoir)</w:t>
-      </w:r>
-    </w:p>
-    <w:p>
-      <w:r>
-        <w:t xml:space="preserve">Page pour </w:t>
-      </w:r>
-      <w:proofErr w:type="spellStart"/>
-      <w:r>
-        <w:t>generer</w:t>
-      </w:r>
-      <w:proofErr w:type="spellEnd"/>
-      <w:r>
-        <w:t xml:space="preserve"> </w:t>
-      </w:r>
-      <w:proofErr w:type="gramStart"/>
-      <w:r>
-        <w:t>rapport(</w:t>
-      </w:r>
-      <w:proofErr w:type="spellStart"/>
-      <w:proofErr w:type="gramEnd"/>
-      <w:r>
-        <w:t>montanttotal</w:t>
-      </w:r>
-      <w:proofErr w:type="spellEnd"/>
-      <w:r>
-        <w:t xml:space="preserve"> de chaque </w:t>
-      </w:r>
-      <w:proofErr w:type="spellStart"/>
-      <w:r>
-        <w:t>association,donation</w:t>
-      </w:r>
-      <w:proofErr w:type="spellEnd"/>
-      <w:r>
-        <w:t xml:space="preserve"> des utilisateurs </w:t>
-      </w:r>
-      <w:proofErr w:type="spellStart"/>
-      <w:r>
-        <w:t>ect</w:t>
-      </w:r>
-      <w:proofErr w:type="spellEnd"/>
-      <w:r>
-        <w:t xml:space="preserve">  )</w:t>
+        <w:t>Page pour liste donateur (possibilite de supprimer donateur)</w:t>
+      </w:r>
+    </w:p>
+    <w:p>
+      <w:r>
+        <w:t>Page pour gerer transaction(a revoir)</w:t>
+      </w:r>
+    </w:p>
+    <w:p>
+      <w:r>
+        <w:t>Page pour generer rapport(montanttotal de chaque association,donation des utilisateurs ect  )</w:t>
+      </w:r>
+    </w:p>
+    <w:p>
+      <w:r>
+        <w:t>Diagramme class</w:t>
+      </w:r>
+    </w:p>
+    <w:p>
+      <w:r>
+        <w:lastRenderedPageBreak/>
+        <w:drawing>
+          <wp:inline distT="0" distB="0" distL="0" distR="0" wp14:anchorId="1B17DE65" wp14:editId="670F9433">
+            <wp:extent cx="5760720" cy="3874135"/>
+            <wp:effectExtent l="0" t="0" r="0" b="0"/>
+            <wp:docPr id="1" name="Image 1"/>
+            <wp:cNvGraphicFramePr>
+              <a:graphicFrameLocks xmlns:a="http://schemas.openxmlformats.org/drawingml/2006/main" noChangeAspect="1"/>
+            </wp:cNvGraphicFramePr>
+            <a:graphic xmlns:a="http://schemas.openxmlformats.org/drawingml/2006/main">
+              <a:graphicData uri="http://schemas.openxmlformats.org/drawingml/2006/picture">
+                <pic:pic xmlns:pic="http://schemas.openxmlformats.org/drawingml/2006/picture">
+                  <pic:nvPicPr>
+                    <pic:cNvPr id="1" name=""/>
+                    <pic:cNvPicPr/>
+                  </pic:nvPicPr>
+                  <pic:blipFill>
+                    <a:blip r:embed="rId4"/>
+                    <a:stretch>
+                      <a:fillRect/>
+                    </a:stretch>
+                  </pic:blipFill>
+                  <pic:spPr>
+                    <a:xfrm>
+                      <a:off x="0" y="0"/>
+                      <a:ext cx="5760720" cy="3874135"/>
+                    </a:xfrm>
+                    <a:prstGeom prst="rect">
+                      <a:avLst/>
+                    </a:prstGeom>
+                  </pic:spPr>
+                </pic:pic>
+              </a:graphicData>
+            </a:graphic>
+          </wp:inline>
+        </w:drawing>
+      </w:r>
+    </w:p>
+    <w:p/>
+    <w:p>
+      <w:r>
+        <w:t>Use case</w:t>
+      </w:r>
+    </w:p>
+    <w:p>
+      <w:r>
+        <w:lastRenderedPageBreak/>
+        <w:drawing>
+          <wp:inline distT="0" distB="0" distL="0" distR="0" wp14:anchorId="5B6219F2" wp14:editId="1D9CBAE7">
+            <wp:extent cx="5760720" cy="4801870"/>
+            <wp:effectExtent l="0" t="0" r="0" b="0"/>
+            <wp:docPr id="2" name="Image 2"/>
+            <wp:cNvGraphicFramePr>
+              <a:graphicFrameLocks xmlns:a="http://schemas.openxmlformats.org/drawingml/2006/main" noChangeAspect="1"/>
+            </wp:cNvGraphicFramePr>
+            <a:graphic xmlns:a="http://schemas.openxmlformats.org/drawingml/2006/main">
+              <a:graphicData uri="http://schemas.openxmlformats.org/drawingml/2006/picture">
+                <pic:pic xmlns:pic="http://schemas.openxmlformats.org/drawingml/2006/picture">
+                  <pic:nvPicPr>
+                    <pic:cNvPr id="1" name=""/>
+                    <pic:cNvPicPr/>
+                  </pic:nvPicPr>
+                  <pic:blipFill>
+                    <a:blip r:embed="rId5"/>
+                    <a:stretch>
+                      <a:fillRect/>
+                    </a:stretch>
+                  </pic:blipFill>
+                  <pic:spPr>
+                    <a:xfrm>
+                      <a:off x="0" y="0"/>
+                      <a:ext cx="5760720" cy="4801870"/>
+                    </a:xfrm>
+                    <a:prstGeom prst="rect">
+                      <a:avLst/>
+                    </a:prstGeom>
+                  </pic:spPr>
+                </pic:pic>
+              </a:graphicData>
+            </a:graphic>
+          </wp:inline>
+        </w:drawing>
       </w:r>
     </w:p>
     <w:p>
@@ -883,6 +852,7 @@
   <w:style w:type="character" w:default="1" w:styleId="Policepardfaut">
     <w:name w:val="Default Paragraph Font"/>
     <w:uiPriority w:val="1"/>
+    <w:semiHidden/>
     <w:unhideWhenUsed/>
   </w:style>
   <w:style w:type="table" w:default="1" w:styleId="TableauNormal">

</xml_diff>